<commit_message>
Adding new files and examples
</commit_message>
<xml_diff>
--- a/assignments/hw2/CS401 HW2.docx
+++ b/assignments/hw2/CS401 HW2.docx
@@ -35,8 +35,63 @@
           <w:numId w:val="3"/>
         </w:numPr>
       </w:pPr>
-      <w:r>
-        <w:t>TBD</w:t>
+      <w:proofErr w:type="spellStart"/>
+      <w:r>
+        <w:t>Tillys</w:t>
+      </w:r>
+      <w:proofErr w:type="spellEnd"/>
+      <w:r>
+        <w:t xml:space="preserve"> – URL: </w:t>
+      </w:r>
+      <w:hyperlink r:id="rId5" w:history="1">
+        <w:r>
+          <w:rPr>
+            <w:rStyle w:val="Hyperlink"/>
+          </w:rPr>
+          <w:t>https://www.tillys.com/</w:t>
+        </w:r>
+      </w:hyperlink>
+    </w:p>
+    <w:p>
+      <w:pPr>
+        <w:pStyle w:val="ListParagraph"/>
+        <w:numPr>
+          <w:ilvl w:val="1"/>
+          <w:numId w:val="3"/>
+        </w:numPr>
+      </w:pPr>
+      <w:r>
+        <w:t xml:space="preserve">The layout of the website is pretty intuitive, each section being shown in the menu </w:t>
+      </w:r>
+    </w:p>
+    <w:p>
+      <w:pPr>
+        <w:pStyle w:val="ListParagraph"/>
+        <w:numPr>
+          <w:ilvl w:val="1"/>
+          <w:numId w:val="3"/>
+        </w:numPr>
+      </w:pPr>
+      <w:r>
+        <w:t>The website uses a style function to minimize the menu bar when the user is scrolling down through the main webpage (however, this could be slowed so it’s not as jarring)</w:t>
+      </w:r>
+    </w:p>
+    <w:p>
+      <w:pPr>
+        <w:pStyle w:val="ListParagraph"/>
+        <w:numPr>
+          <w:ilvl w:val="1"/>
+          <w:numId w:val="3"/>
+        </w:numPr>
+      </w:pPr>
+      <w:r>
+        <w:t>Makes good use of changing pictures in sections of the website to bring attention t</w:t>
+      </w:r>
+      <w:r>
+        <w:t>o them without going overboard (such as in their “backpacks” section they change out the images of each backpack in certain places</w:t>
+      </w:r>
+      <w:r>
+        <w:t xml:space="preserve"> and it adds to the banner)</w:t>
       </w:r>
     </w:p>
     <w:p>
@@ -48,7 +103,82 @@
         </w:numPr>
       </w:pPr>
       <w:r>
-        <w:t>TBD</w:t>
+        <w:t xml:space="preserve">Overleaf – URL: </w:t>
+      </w:r>
+      <w:hyperlink r:id="rId6" w:history="1">
+        <w:r>
+          <w:rPr>
+            <w:rStyle w:val="Hyperlink"/>
+          </w:rPr>
+          <w:t>https://www.overleaf.com/</w:t>
+        </w:r>
+      </w:hyperlink>
+    </w:p>
+    <w:p>
+      <w:pPr>
+        <w:pStyle w:val="ListParagraph"/>
+        <w:numPr>
+          <w:ilvl w:val="1"/>
+          <w:numId w:val="3"/>
+        </w:numPr>
+      </w:pPr>
+      <w:r>
+        <w:t>The color scheme is good and easy on the eyes while remaining somewhat bright and professional</w:t>
+      </w:r>
+    </w:p>
+    <w:p>
+      <w:pPr>
+        <w:pStyle w:val="ListParagraph"/>
+        <w:numPr>
+          <w:ilvl w:val="1"/>
+          <w:numId w:val="3"/>
+        </w:numPr>
+      </w:pPr>
+      <w:r>
+        <w:t xml:space="preserve">This site also minimizes the menu bar as the user scrolls through, however unlike </w:t>
+      </w:r>
+      <w:proofErr w:type="spellStart"/>
+      <w:r>
+        <w:t>Tillys</w:t>
+      </w:r>
+      <w:proofErr w:type="spellEnd"/>
+      <w:r>
+        <w:t xml:space="preserve"> it does it in a manner where it’s not jarring and transitions smoothly and makes good use of setting some transparency on the menu bar to do so.</w:t>
+      </w:r>
+    </w:p>
+    <w:p>
+      <w:pPr>
+        <w:pStyle w:val="ListParagraph"/>
+        <w:numPr>
+          <w:ilvl w:val="1"/>
+          <w:numId w:val="3"/>
+        </w:numPr>
+      </w:pPr>
+      <w:r>
+        <w:t>Once inside of an Overleaf project the layout is minimized retaining what’s necessary for the user while giving flexibility as to how much each section (</w:t>
+      </w:r>
+      <w:proofErr w:type="spellStart"/>
+      <w:r>
+        <w:t>LaTex</w:t>
+      </w:r>
+      <w:proofErr w:type="spellEnd"/>
+      <w:r>
+        <w:t xml:space="preserve"> code or Rendered script) is shown. </w:t>
+      </w:r>
+    </w:p>
+    <w:p>
+      <w:pPr>
+        <w:pStyle w:val="ListParagraph"/>
+        <w:numPr>
+          <w:ilvl w:val="1"/>
+          <w:numId w:val="3"/>
+        </w:numPr>
+      </w:pPr>
+      <w:r>
+        <w:t>Overall the website is well done without being flash</w:t>
+      </w:r>
+      <w:r>
+        <w:t>y</w:t>
       </w:r>
     </w:p>
     <w:p>
@@ -60,7 +190,71 @@
         </w:numPr>
       </w:pPr>
       <w:r>
-        <w:t>TBD</w:t>
+        <w:t xml:space="preserve">YouTube – URL: </w:t>
+      </w:r>
+      <w:hyperlink r:id="rId7" w:history="1">
+        <w:r>
+          <w:rPr>
+            <w:rStyle w:val="Hyperlink"/>
+          </w:rPr>
+          <w:t>https://www.youtube.com/</w:t>
+        </w:r>
+      </w:hyperlink>
+    </w:p>
+    <w:p>
+      <w:pPr>
+        <w:pStyle w:val="ListParagraph"/>
+        <w:numPr>
+          <w:ilvl w:val="1"/>
+          <w:numId w:val="3"/>
+        </w:numPr>
+      </w:pPr>
+      <w:r>
+        <w:t>The splash page shows you videos that the site recommends to you, what’s been recently uploaded by the channels you subscribed to, and upload/recommendations by channel</w:t>
+      </w:r>
+    </w:p>
+    <w:p>
+      <w:pPr>
+        <w:pStyle w:val="ListParagraph"/>
+        <w:numPr>
+          <w:ilvl w:val="1"/>
+          <w:numId w:val="3"/>
+        </w:numPr>
+      </w:pPr>
+      <w:r>
+        <w:t xml:space="preserve">The side bar allows you to </w:t>
+      </w:r>
+      <w:proofErr w:type="gramStart"/>
+      <w:r>
+        <w:t>videos</w:t>
+      </w:r>
+      <w:proofErr w:type="gramEnd"/>
+      <w:r>
+        <w:t xml:space="preserve"> by channel, history, and playlist created</w:t>
+      </w:r>
+    </w:p>
+    <w:p>
+      <w:pPr>
+        <w:pStyle w:val="ListParagraph"/>
+        <w:numPr>
+          <w:ilvl w:val="1"/>
+          <w:numId w:val="3"/>
+        </w:numPr>
+      </w:pPr>
+      <w:r>
+        <w:t xml:space="preserve">You can minimize the video you’re watching while browsing for other content on the channel </w:t>
+      </w:r>
+    </w:p>
+    <w:p>
+      <w:pPr>
+        <w:pStyle w:val="ListParagraph"/>
+        <w:numPr>
+          <w:ilvl w:val="1"/>
+          <w:numId w:val="3"/>
+        </w:numPr>
+      </w:pPr>
+      <w:r>
+        <w:t xml:space="preserve">Allowing the user to switch between a light and dark theme allows for strain to be lowered while retaining a good sense of style </w:t>
       </w:r>
     </w:p>
     <w:p/>
@@ -82,8 +276,71 @@
         </w:numPr>
       </w:pPr>
       <w:r>
-        <w:t>TBD</w:t>
-      </w:r>
+        <w:t xml:space="preserve">Bruno Mars – URL: </w:t>
+      </w:r>
+      <w:hyperlink r:id="rId8" w:history="1">
+        <w:r>
+          <w:rPr>
+            <w:rStyle w:val="Hyperlink"/>
+          </w:rPr>
+          <w:t>http://brunomars.us/</w:t>
+        </w:r>
+      </w:hyperlink>
+    </w:p>
+    <w:p>
+      <w:pPr>
+        <w:ind w:left="360"/>
+      </w:pPr>
+      <w:r>
+        <w:t xml:space="preserve">While, hopefully, not an official site and more on the side of a fan-made site, this looks like somebody just picked up some HTML and CSS tutorials and went to town. While not super terrible, and at least has a somewhat eye-pleasing color scheme, the fact that the splash page has only a picture of Bruno Mars with the caption: </w:t>
+      </w:r>
+      <w:r>
+        <w:rPr>
+          <w:b/>
+          <w:i/>
+        </w:rPr>
+        <w:t>Bruno Mars is the biggest and most important artist</w:t>
+      </w:r>
+      <w:r>
+        <w:t xml:space="preserve">, with a huge amount of space between it and the rest of the content is not great at all. Not to mention that the aforementioned title of the image is treated as a link that leads nowhere. The best piece out of this whole website is an article, in terrible </w:t>
+      </w:r>
+      <w:r>
+        <w:lastRenderedPageBreak/>
+        <w:t xml:space="preserve">broken English, with the title </w:t>
+      </w:r>
+      <w:r>
+        <w:rPr>
+          <w:i/>
+        </w:rPr>
+        <w:t>The Rumor Come Out: Does Bruno Mars is Gay?</w:t>
+      </w:r>
+      <w:r>
+        <w:t xml:space="preserve"> Just this title alone was worth the risk of coming to this website and infecting my computer with some unknown malignant virus. It should also be noted that as soon as I entered the site </w:t>
+      </w:r>
+      <w:proofErr w:type="spellStart"/>
+      <w:r>
+        <w:t>uBlock</w:t>
+      </w:r>
+      <w:proofErr w:type="spellEnd"/>
+      <w:r>
+        <w:t xml:space="preserve"> Origin and Privacy Badger (Firefox) lit up like Christmas trees stopping ads and trackers. </w:t>
+      </w:r>
+      <w:proofErr w:type="gramStart"/>
+      <w:r>
+        <w:t>Also</w:t>
+      </w:r>
+      <w:proofErr w:type="gramEnd"/>
+      <w:r>
+        <w:t xml:space="preserve"> the social media badges at the top of the page do absolutely nothing and merely serve as decoration. Found this one after looking for the </w:t>
+      </w:r>
+      <w:r>
+        <w:t>glorious article previously mentioned.</w:t>
+      </w:r>
+    </w:p>
+    <w:p>
+      <w:pPr>
+        <w:ind w:left="360"/>
+      </w:pPr>
     </w:p>
     <w:p>
       <w:pPr>
@@ -93,9 +350,43 @@
           <w:numId w:val="4"/>
         </w:numPr>
       </w:pPr>
-      <w:r>
-        <w:t>TBD</w:t>
-      </w:r>
+      <w:proofErr w:type="spellStart"/>
+      <w:r>
+        <w:t>Holz</w:t>
+      </w:r>
+      <w:proofErr w:type="spellEnd"/>
+      <w:r>
+        <w:t xml:space="preserve"> Consulting – URL: </w:t>
+      </w:r>
+      <w:hyperlink r:id="rId9" w:history="1">
+        <w:r>
+          <w:rPr>
+            <w:rStyle w:val="Hyperlink"/>
+          </w:rPr>
+          <w:t>http://www.holzconsulting.de/home.html</w:t>
+        </w:r>
+      </w:hyperlink>
+    </w:p>
+    <w:p>
+      <w:pPr>
+        <w:ind w:left="360"/>
+      </w:pPr>
+      <w:r>
+        <w:t xml:space="preserve">Found this website after seeing that the original domain name for my website idea was taken (forestcode.com). This site is not super terrible, but rather super simplistic for a rather large company (they’ve been in business for 15 years from what I see). </w:t>
+      </w:r>
+      <w:proofErr w:type="gramStart"/>
+      <w:r>
+        <w:t>Also</w:t>
+      </w:r>
+      <w:proofErr w:type="gramEnd"/>
+      <w:r>
+        <w:t xml:space="preserve"> part of the menu bar has elements that don’t fully work (i.e. they tried highlighting each section when the user moves the button over it, but when you get to the button with the home icon the highlighting spills out of the button). Not to mention than when you get to the page under the domain of forestcode.com you have a lot of whitespace between the main article/paragraph of information and the footer with the odd award badge on the side.</w:t>
+      </w:r>
+    </w:p>
+    <w:p>
+      <w:pPr>
+        <w:ind w:left="360"/>
+      </w:pPr>
     </w:p>
     <w:p>
       <w:pPr>
@@ -106,7 +397,55 @@
         </w:numPr>
       </w:pPr>
       <w:r>
-        <w:t>TBD</w:t>
+        <w:t xml:space="preserve">Evans Co (a.k.a. </w:t>
+      </w:r>
+      <w:proofErr w:type="spellStart"/>
+      <w:r>
+        <w:t>Fagas</w:t>
+      </w:r>
+      <w:proofErr w:type="spellEnd"/>
+      <w:r>
+        <w:t xml:space="preserve"> Straps) – URL: </w:t>
+      </w:r>
+      <w:hyperlink r:id="rId10" w:history="1">
+        <w:r>
+          <w:rPr>
+            <w:rStyle w:val="Hyperlink"/>
+          </w:rPr>
+          <w:t>http://fagasstraps.com/</w:t>
+        </w:r>
+      </w:hyperlink>
+    </w:p>
+    <w:p>
+      <w:pPr>
+        <w:ind w:left="360"/>
+      </w:pPr>
+      <w:r>
+        <w:t xml:space="preserve">This gem was found thanks to H3H3 on YouTube. While the website is not bogged down, and the color scheme is rather nice, with its minimalistic layout not being a problem. The fact that each product is present both on the splash page, and in its own page, </w:t>
+      </w:r>
+      <w:proofErr w:type="spellStart"/>
+      <w:r>
+        <w:t>kinda</w:t>
+      </w:r>
+      <w:proofErr w:type="spellEnd"/>
+      <w:r>
+        <w:t xml:space="preserve"> defeats the purpose of even having a menu bar. Not only that but one of the products, the eponymous </w:t>
+      </w:r>
+      <w:proofErr w:type="spellStart"/>
+      <w:r>
+        <w:t>Fagas</w:t>
+      </w:r>
+      <w:proofErr w:type="spellEnd"/>
+      <w:r>
+        <w:t xml:space="preserve"> Straps, has two separate pages for it with one having an image of the product and one without. The one with the image can be accessed from the home page through its image link, while the other one is accessible through the menu bar. It is worth mentioning that the one without an image is just a message that could have just been made as an aside in the main product’s page, or on the page of the Evans </w:t>
+      </w:r>
+      <w:proofErr w:type="gramStart"/>
+      <w:r>
+        <w:t>45 degree</w:t>
+      </w:r>
+      <w:proofErr w:type="gramEnd"/>
+      <w:r>
+        <w:t xml:space="preserve"> clip (which is the product they reference). </w:t>
       </w:r>
       <w:bookmarkStart w:id="0" w:name="_GoBack"/>
       <w:bookmarkEnd w:id="0"/>
@@ -317,7 +656,7 @@
         <w:rFonts w:hint="default"/>
       </w:rPr>
     </w:lvl>
-    <w:lvl w:ilvl="1" w:tplc="04090019" w:tentative="1">
+    <w:lvl w:ilvl="1" w:tplc="04090019">
       <w:start w:val="1"/>
       <w:numFmt w:val="lowerLetter"/>
       <w:lvlText w:val="%2."/>
@@ -400,19 +739,19 @@
       <w:lvlText w:val="%1."/>
       <w:lvlJc w:val="left"/>
       <w:pPr>
-        <w:ind w:left="720" w:hanging="360"/>
+        <w:ind w:left="360" w:hanging="360"/>
       </w:pPr>
       <w:rPr>
         <w:rFonts w:hint="default"/>
       </w:rPr>
     </w:lvl>
-    <w:lvl w:ilvl="1" w:tplc="04090019" w:tentative="1">
+    <w:lvl w:ilvl="1" w:tplc="04090019">
       <w:start w:val="1"/>
       <w:numFmt w:val="lowerLetter"/>
       <w:lvlText w:val="%2."/>
       <w:lvlJc w:val="left"/>
       <w:pPr>
-        <w:ind w:left="1440" w:hanging="360"/>
+        <w:ind w:left="1080" w:hanging="360"/>
       </w:pPr>
     </w:lvl>
     <w:lvl w:ilvl="2" w:tplc="0409001B" w:tentative="1">
@@ -421,7 +760,7 @@
       <w:lvlText w:val="%3."/>
       <w:lvlJc w:val="right"/>
       <w:pPr>
-        <w:ind w:left="2160" w:hanging="180"/>
+        <w:ind w:left="1800" w:hanging="180"/>
       </w:pPr>
     </w:lvl>
     <w:lvl w:ilvl="3" w:tplc="0409000F" w:tentative="1">
@@ -430,7 +769,7 @@
       <w:lvlText w:val="%4."/>
       <w:lvlJc w:val="left"/>
       <w:pPr>
-        <w:ind w:left="2880" w:hanging="360"/>
+        <w:ind w:left="2520" w:hanging="360"/>
       </w:pPr>
     </w:lvl>
     <w:lvl w:ilvl="4" w:tplc="04090019" w:tentative="1">
@@ -439,7 +778,7 @@
       <w:lvlText w:val="%5."/>
       <w:lvlJc w:val="left"/>
       <w:pPr>
-        <w:ind w:left="3600" w:hanging="360"/>
+        <w:ind w:left="3240" w:hanging="360"/>
       </w:pPr>
     </w:lvl>
     <w:lvl w:ilvl="5" w:tplc="0409001B" w:tentative="1">
@@ -448,7 +787,7 @@
       <w:lvlText w:val="%6."/>
       <w:lvlJc w:val="right"/>
       <w:pPr>
-        <w:ind w:left="4320" w:hanging="180"/>
+        <w:ind w:left="3960" w:hanging="180"/>
       </w:pPr>
     </w:lvl>
     <w:lvl w:ilvl="6" w:tplc="0409000F" w:tentative="1">
@@ -457,7 +796,7 @@
       <w:lvlText w:val="%7."/>
       <w:lvlJc w:val="left"/>
       <w:pPr>
-        <w:ind w:left="5040" w:hanging="360"/>
+        <w:ind w:left="4680" w:hanging="360"/>
       </w:pPr>
     </w:lvl>
     <w:lvl w:ilvl="7" w:tplc="04090019" w:tentative="1">
@@ -466,7 +805,7 @@
       <w:lvlText w:val="%8."/>
       <w:lvlJc w:val="left"/>
       <w:pPr>
-        <w:ind w:left="5760" w:hanging="360"/>
+        <w:ind w:left="5400" w:hanging="360"/>
       </w:pPr>
     </w:lvl>
     <w:lvl w:ilvl="8" w:tplc="0409001B" w:tentative="1">
@@ -475,7 +814,7 @@
       <w:lvlText w:val="%9."/>
       <w:lvlJc w:val="right"/>
       <w:pPr>
-        <w:ind w:left="6480" w:hanging="180"/>
+        <w:ind w:left="6120" w:hanging="180"/>
       </w:pPr>
     </w:lvl>
   </w:abstractNum>
@@ -949,6 +1288,18 @@
       <w:shd w:val="clear" w:color="auto" w:fill="E6E6E6"/>
     </w:rPr>
   </w:style>
+  <w:style w:type="character" w:styleId="FollowedHyperlink">
+    <w:name w:val="FollowedHyperlink"/>
+    <w:basedOn w:val="DefaultParagraphFont"/>
+    <w:uiPriority w:val="99"/>
+    <w:semiHidden/>
+    <w:unhideWhenUsed/>
+    <w:rsid w:val="00ED6366"/>
+    <w:rPr>
+      <w:color w:val="954F72" w:themeColor="followedHyperlink"/>
+      <w:u w:val="single"/>
+    </w:rPr>
+  </w:style>
 </w:styles>
 </file>
 

</xml_diff>